<commit_message>
Notatieconventies en Naamgeving in C# aangepast
</commit_message>
<xml_diff>
--- a/Documentatie/Conventierapport.docx
+++ b/Documentatie/Conventierapport.docx
@@ -951,10 +951,7 @@
           <w:p>
             <w:proofErr w:type="spellStart"/>
             <w:r>
-              <w:t>t</w:t>
-            </w:r>
-            <w:r>
-              <w:t>xtbox</w:t>
+              <w:t>txt</w:t>
             </w:r>
             <w:proofErr w:type="spellEnd"/>
             <w:r>
@@ -1109,7 +1106,16 @@
           <w:tcPr>
             <w:tcW w:w="1826" w:type="dxa"/>
           </w:tcPr>
-          <w:p/>
+          <w:p>
+            <w:proofErr w:type="spellStart"/>
+            <w:r>
+              <w:t>frm</w:t>
+            </w:r>
+            <w:proofErr w:type="spellEnd"/>
+            <w:r>
+              <w:t xml:space="preserve"> = form</w:t>
+            </w:r>
+          </w:p>
         </w:tc>
       </w:tr>
       <w:tr>
@@ -1148,7 +1154,10 @@
         </w:tc>
       </w:tr>
     </w:tbl>
-    <w:p/>
+    <w:p>
+      <w:bookmarkStart w:id="3" w:name="_GoBack"/>
+      <w:bookmarkEnd w:id="3"/>
+    </w:p>
     <w:p>
       <w:pPr>
         <w:rPr>
@@ -1162,8 +1171,6 @@
           <w:b/>
         </w:rPr>
       </w:pPr>
-      <w:bookmarkStart w:id="3" w:name="_GoBack"/>
-      <w:bookmarkEnd w:id="3"/>
     </w:p>
     <w:p>
       <w:pPr>
@@ -1326,7 +1333,7 @@
           <w:rPr>
             <w:noProof/>
           </w:rPr>
-          <w:t>5</w:t>
+          <w:t>4</w:t>
         </w:r>
         <w:r>
           <w:fldChar w:fldCharType="end"/>
@@ -2526,7 +2533,7 @@
 </file>
 
 <file path=customXml/itemProps1.xml><?xml version="1.0" encoding="utf-8"?>
-<ds:datastoreItem xmlns:ds="http://schemas.openxmlformats.org/officeDocument/2006/customXml" ds:itemID="{856DAAE6-19F1-4F02-947F-10D4E92BCB31}">
+<ds:datastoreItem xmlns:ds="http://schemas.openxmlformats.org/officeDocument/2006/customXml" ds:itemID="{62A0633B-AC29-4D4F-B18C-00F545215E92}">
   <ds:schemaRefs>
     <ds:schemaRef ds:uri="http://schemas.openxmlformats.org/officeDocument/2006/bibliography"/>
   </ds:schemaRefs>

</xml_diff>